<commit_message>
renaming apex office print to cloud office print
</commit_message>
<xml_diff>
--- a/examples/solar_system_example/docx/output.docx
+++ b/examples/solar_system_example/docx/output.docx
@@ -2071,7 +2071,7 @@
           <wp:inline distB="0" distL="0" distR="0" distT="0">
             <wp:extent cx="5486400" cy="3200400"/>
             <wp:effectExtent b="0" l="0" r="0" t="0"/>
-            <wp:docPr id="526" name="Chart 1"/>
+            <wp:docPr id="5188" name="Chart 1"/>
             <wp:cNvGraphicFramePr/>
             <a:graphic xmlns:a="http://schemas.openxmlformats.org/drawingml/2006/main">
               <a:graphicData uri="http://schemas.openxmlformats.org/drawingml/2006/chart">
@@ -2288,7 +2288,7 @@
             <c:idx val="1"/>
             <c:spPr>
               <a:solidFill>
-                <a:srgbClr val="8398d0"/>
+                <a:srgbClr val="1228a7"/>
               </a:solidFill>
             </c:spPr>
           </c:dPt>
@@ -2296,7 +2296,7 @@
             <c:idx val="2"/>
             <c:spPr>
               <a:solidFill>
-                <a:srgbClr val="7c4d45"/>
+                <a:srgbClr val="401197"/>
               </a:solidFill>
             </c:spPr>
           </c:dPt>
@@ -2304,7 +2304,7 @@
             <c:idx val="3"/>
             <c:spPr>
               <a:solidFill>
-                <a:srgbClr val="bc8b0b"/>
+                <a:srgbClr val="60fe0c"/>
               </a:solidFill>
             </c:spPr>
           </c:dPt>
@@ -2312,7 +2312,7 @@
             <c:idx val="4"/>
             <c:spPr>
               <a:solidFill>
-                <a:srgbClr val="bef4d2"/>
+                <a:srgbClr val="86ef75"/>
               </a:solidFill>
             </c:spPr>
           </c:dPt>
@@ -2320,7 +2320,7 @@
             <c:idx val="5"/>
             <c:spPr>
               <a:solidFill>
-                <a:srgbClr val="7b4878"/>
+                <a:srgbClr val="6380b1"/>
               </a:solidFill>
             </c:spPr>
           </c:dPt>
@@ -2328,7 +2328,7 @@
             <c:idx val="6"/>
             <c:spPr>
               <a:solidFill>
-                <a:srgbClr val="f2ad8a"/>
+                <a:srgbClr val="0c5552"/>
               </a:solidFill>
             </c:spPr>
           </c:dPt>
@@ -2336,7 +2336,7 @@
             <c:idx val="7"/>
             <c:spPr>
               <a:solidFill>
-                <a:srgbClr val="dd46ad"/>
+                <a:srgbClr val="39cb52"/>
               </a:solidFill>
             </c:spPr>
           </c:dPt>
@@ -2344,7 +2344,7 @@
             <c:idx val="8"/>
             <c:spPr>
               <a:solidFill>
-                <a:srgbClr val="bdd7d8"/>
+                <a:srgbClr val="7b8bfc"/>
               </a:solidFill>
             </c:spPr>
           </c:dPt>
@@ -2352,7 +2352,7 @@
             <c:idx val="9"/>
             <c:spPr>
               <a:solidFill>
-                <a:srgbClr val="d8a49e"/>
+                <a:srgbClr val="f8dc93"/>
               </a:solidFill>
             </c:spPr>
           </c:dPt>
@@ -2360,7 +2360,7 @@
             <c:idx val="10"/>
             <c:spPr>
               <a:solidFill>
-                <a:srgbClr val="46c2d4"/>
+                <a:srgbClr val="0d692f"/>
               </a:solidFill>
             </c:spPr>
           </c:dPt>
@@ -2368,7 +2368,7 @@
             <c:idx val="11"/>
             <c:spPr>
               <a:solidFill>
-                <a:srgbClr val="c5804f"/>
+                <a:srgbClr val="327619"/>
               </a:solidFill>
             </c:spPr>
           </c:dPt>
@@ -2376,7 +2376,7 @@
             <c:idx val="12"/>
             <c:spPr>
               <a:solidFill>
-                <a:srgbClr val="b4ae66"/>
+                <a:srgbClr val="113558"/>
               </a:solidFill>
             </c:spPr>
           </c:dPt>

</xml_diff>